<commit_message>
fix : move DTO to business layer
</commit_message>
<xml_diff>
--- a/Documentation/BackLog Sprint 1.docx
+++ b/Documentation/BackLog Sprint 1.docx
@@ -376,7 +376,18 @@
           </w:tcPr>
           <w:p>
             <w:r>
-              <w:t>As an owner, I want to be able to update my properties data so I can show the new informations to other customers</w:t>
+              <w:t xml:space="preserve">As an owner, I want to be able to update my properties data so I can show new </w:t>
+            </w:r>
+            <w:proofErr w:type="spellStart"/>
+            <w:r>
+              <w:t>information</w:t>
+            </w:r>
+            <w:r>
+              <w:t>s</w:t>
+            </w:r>
+            <w:proofErr w:type="spellEnd"/>
+            <w:r>
+              <w:t xml:space="preserve"> to other customers</w:t>
             </w:r>
           </w:p>
         </w:tc>
@@ -489,7 +500,15 @@
           </w:tcPr>
           <w:p>
             <w:r>
-              <w:t>As a customer, I want to be able to create an renting order to the owner of the property that I like so I can negotiate with the owner</w:t>
+              <w:t xml:space="preserve">As a customer, I want to be able to create </w:t>
+            </w:r>
+            <w:proofErr w:type="gramStart"/>
+            <w:r>
+              <w:t>an</w:t>
+            </w:r>
+            <w:proofErr w:type="gramEnd"/>
+            <w:r>
+              <w:t xml:space="preserve"> renting order to the owner of the property that I like so I can negotiate with the owner</w:t>
             </w:r>
           </w:p>
         </w:tc>

</xml_diff>